<commit_message>
Add initial mockup documents, gitignore, and meeting minutes
Summary:
The mockup documents and stencils have been added to the repository.
The gitignore has been updated to ignore unwanted files (eg. .DS_Store).
Meeting minutes have been added to documents.

Test Plan: N/A

Reviewers: rewhowe, tnu, jane

Reviewed By: jane

Differential Revision: http://216.58.1.115:9000/D2
</commit_message>
<xml_diff>
--- a/documents/risk-identification-and-prototype-plan.docx
+++ b/documents/risk-identification-and-prototype-plan.docx
@@ -216,7 +216,11 @@
         <w:t xml:space="preserve"> and network configuration</w:t>
       </w:r>
       <w:r>
-        <w:t>. We will also integrate it with the UI prototypes.</w:t>
+        <w:t xml:space="preserve">. </w:t>
+      </w:r>
+      <w:r>
+        <w:lastRenderedPageBreak/>
+        <w:t>We will also integrate it with the UI prototypes.</w:t>
       </w:r>
       <w:r>
         <w:t xml:space="preserve"> </w:t>
@@ -250,8 +254,6 @@
       <w:r>
         <w:br w:type="page"/>
       </w:r>
-      <w:bookmarkStart w:id="0" w:name="_GoBack"/>
-      <w:bookmarkEnd w:id="0"/>
     </w:p>
     <w:p/>
     <w:p/>
@@ -469,6 +471,11 @@
       <w:r>
         <w:t>TLS</w:t>
       </w:r>
+      <w:r>
+        <w:t>/ SSL</w:t>
+      </w:r>
+      <w:bookmarkStart w:id="0" w:name="_GoBack"/>
+      <w:bookmarkEnd w:id="0"/>
     </w:p>
     <w:sectPr>
       <w:pgSz w:w="12240" w:h="15840"/>
@@ -793,6 +800,7 @@
   <w:style w:type="character" w:default="1" w:styleId="DefaultParagraphFont">
     <w:name w:val="Default Paragraph Font"/>
     <w:uiPriority w:val="1"/>
+    <w:semiHidden/>
     <w:unhideWhenUsed/>
   </w:style>
   <w:style w:type="table" w:default="1" w:styleId="TableNormal">
@@ -1076,6 +1084,7 @@
   <w:style w:type="character" w:default="1" w:styleId="DefaultParagraphFont">
     <w:name w:val="Default Paragraph Font"/>
     <w:uiPriority w:val="1"/>
+    <w:semiHidden/>
     <w:unhideWhenUsed/>
   </w:style>
   <w:style w:type="table" w:default="1" w:styleId="TableNormal">

</xml_diff>